<commit_message>
Statistics & Settings Implementation
</commit_message>
<xml_diff>
--- a/Ipro_Doku.docx
+++ b/Ipro_Doku.docx
@@ -129,6 +129,14 @@
     </w:p>
     <w:sdt>
       <w:sdtPr>
+        <w:rPr>
+          <w:rFonts w:asciiTheme="minorHAnsi" w:eastAsiaTheme="minorHAnsi" w:hAnsiTheme="minorHAnsi" w:cstheme="minorBidi"/>
+          <w:color w:val="auto"/>
+          <w:kern w:val="2"/>
+          <w:sz w:val="24"/>
+          <w:szCs w:val="24"/>
+          <w14:ligatures w14:val="standardContextual"/>
+        </w:rPr>
         <w:id w:val="-2115811275"/>
         <w:docPartObj>
           <w:docPartGallery w:val="Table of Contents"/>
@@ -137,15 +145,9 @@
       </w:sdtPr>
       <w:sdtEndPr>
         <w:rPr>
-          <w:rFonts w:asciiTheme="minorHAnsi" w:eastAsiaTheme="minorHAnsi" w:hAnsiTheme="minorHAnsi" w:cstheme="minorBidi"/>
           <w:b/>
           <w:bCs/>
           <w:noProof/>
-          <w:color w:val="auto"/>
-          <w:kern w:val="2"/>
-          <w:sz w:val="24"/>
-          <w:szCs w:val="24"/>
-          <w14:ligatures w14:val="standardContextual"/>
         </w:rPr>
       </w:sdtEndPr>
       <w:sdtContent>
@@ -167,7 +169,6 @@
             <w:rPr>
               <w:rFonts w:eastAsiaTheme="minorEastAsia"/>
               <w:noProof/>
-              <w:lang/>
             </w:rPr>
           </w:pPr>
           <w:r>
@@ -192,7 +193,6 @@
               <w:rPr>
                 <w:rFonts w:eastAsiaTheme="minorEastAsia"/>
                 <w:noProof/>
-                <w:lang/>
               </w:rPr>
               <w:tab/>
             </w:r>
@@ -264,7 +264,6 @@
             <w:rPr>
               <w:rFonts w:eastAsiaTheme="minorEastAsia"/>
               <w:noProof/>
-              <w:lang/>
             </w:rPr>
           </w:pPr>
           <w:hyperlink w:anchor="_Toc219364868" w:history="1">
@@ -280,7 +279,6 @@
               <w:rPr>
                 <w:rFonts w:eastAsiaTheme="minorEastAsia"/>
                 <w:noProof/>
-                <w:lang/>
               </w:rPr>
               <w:tab/>
             </w:r>
@@ -352,7 +350,6 @@
             <w:rPr>
               <w:rFonts w:eastAsiaTheme="minorEastAsia"/>
               <w:noProof/>
-              <w:lang/>
             </w:rPr>
           </w:pPr>
           <w:hyperlink w:anchor="_Toc219364869" w:history="1">
@@ -368,7 +365,6 @@
               <w:rPr>
                 <w:rFonts w:eastAsiaTheme="minorEastAsia"/>
                 <w:noProof/>
-                <w:lang/>
               </w:rPr>
               <w:tab/>
             </w:r>
@@ -440,7 +436,6 @@
             <w:rPr>
               <w:rFonts w:eastAsiaTheme="minorEastAsia"/>
               <w:noProof/>
-              <w:lang/>
             </w:rPr>
           </w:pPr>
           <w:hyperlink w:anchor="_Toc219364870" w:history="1">
@@ -456,7 +451,6 @@
               <w:rPr>
                 <w:rFonts w:eastAsiaTheme="minorEastAsia"/>
                 <w:noProof/>
-                <w:lang/>
               </w:rPr>
               <w:tab/>
             </w:r>
@@ -528,7 +522,6 @@
             <w:rPr>
               <w:rFonts w:eastAsiaTheme="minorEastAsia"/>
               <w:noProof/>
-              <w:lang/>
             </w:rPr>
           </w:pPr>
           <w:hyperlink w:anchor="_Toc219364871" w:history="1">
@@ -544,7 +537,6 @@
               <w:rPr>
                 <w:rFonts w:eastAsiaTheme="minorEastAsia"/>
                 <w:noProof/>
-                <w:lang/>
               </w:rPr>
               <w:tab/>
             </w:r>
@@ -616,7 +608,6 @@
             <w:rPr>
               <w:rFonts w:eastAsiaTheme="minorEastAsia"/>
               <w:noProof/>
-              <w:lang/>
             </w:rPr>
           </w:pPr>
           <w:hyperlink w:anchor="_Toc219364872" w:history="1">
@@ -632,7 +623,6 @@
               <w:rPr>
                 <w:rFonts w:eastAsiaTheme="minorEastAsia"/>
                 <w:noProof/>
-                <w:lang/>
               </w:rPr>
               <w:tab/>
             </w:r>
@@ -704,7 +694,6 @@
             <w:rPr>
               <w:rFonts w:eastAsiaTheme="minorEastAsia"/>
               <w:noProof/>
-              <w:lang/>
             </w:rPr>
           </w:pPr>
           <w:hyperlink w:anchor="_Toc219364873" w:history="1">
@@ -720,7 +709,6 @@
               <w:rPr>
                 <w:rFonts w:eastAsiaTheme="minorEastAsia"/>
                 <w:noProof/>
-                <w:lang/>
               </w:rPr>
               <w:tab/>
             </w:r>
@@ -792,7 +780,6 @@
             <w:rPr>
               <w:rFonts w:eastAsiaTheme="minorEastAsia"/>
               <w:noProof/>
-              <w:lang/>
             </w:rPr>
           </w:pPr>
           <w:hyperlink w:anchor="_Toc219364874" w:history="1">
@@ -808,7 +795,6 @@
               <w:rPr>
                 <w:rFonts w:eastAsiaTheme="minorEastAsia"/>
                 <w:noProof/>
-                <w:lang/>
               </w:rPr>
               <w:tab/>
             </w:r>
@@ -880,7 +866,6 @@
             <w:rPr>
               <w:rFonts w:eastAsiaTheme="minorEastAsia"/>
               <w:noProof/>
-              <w:lang/>
             </w:rPr>
           </w:pPr>
           <w:hyperlink w:anchor="_Toc219364875" w:history="1">
@@ -896,7 +881,6 @@
               <w:rPr>
                 <w:rFonts w:eastAsiaTheme="minorEastAsia"/>
                 <w:noProof/>
-                <w:lang/>
               </w:rPr>
               <w:tab/>
             </w:r>
@@ -968,7 +952,6 @@
             <w:rPr>
               <w:rFonts w:eastAsiaTheme="minorEastAsia"/>
               <w:noProof/>
-              <w:lang/>
             </w:rPr>
           </w:pPr>
           <w:hyperlink w:anchor="_Toc219364876" w:history="1">
@@ -984,7 +967,6 @@
               <w:rPr>
                 <w:rFonts w:eastAsiaTheme="minorEastAsia"/>
                 <w:noProof/>
-                <w:lang/>
               </w:rPr>
               <w:tab/>
             </w:r>
@@ -1056,7 +1038,6 @@
             <w:rPr>
               <w:rFonts w:eastAsiaTheme="minorEastAsia"/>
               <w:noProof/>
-              <w:lang/>
             </w:rPr>
           </w:pPr>
           <w:hyperlink w:anchor="_Toc219364877" w:history="1">
@@ -1072,7 +1053,6 @@
               <w:rPr>
                 <w:rFonts w:eastAsiaTheme="minorEastAsia"/>
                 <w:noProof/>
-                <w:lang/>
               </w:rPr>
               <w:tab/>
             </w:r>
@@ -1144,7 +1124,6 @@
             <w:rPr>
               <w:rFonts w:eastAsiaTheme="minorEastAsia"/>
               <w:noProof/>
-              <w:lang/>
             </w:rPr>
           </w:pPr>
           <w:hyperlink w:anchor="_Toc219364878" w:history="1">
@@ -1160,7 +1139,6 @@
               <w:rPr>
                 <w:rFonts w:eastAsiaTheme="minorEastAsia"/>
                 <w:noProof/>
-                <w:lang/>
               </w:rPr>
               <w:tab/>
             </w:r>
@@ -1232,7 +1210,6 @@
             <w:rPr>
               <w:rFonts w:eastAsiaTheme="minorEastAsia"/>
               <w:noProof/>
-              <w:lang/>
             </w:rPr>
           </w:pPr>
           <w:hyperlink w:anchor="_Toc219364879" w:history="1">
@@ -1248,7 +1225,6 @@
               <w:rPr>
                 <w:rFonts w:eastAsiaTheme="minorEastAsia"/>
                 <w:noProof/>
-                <w:lang/>
               </w:rPr>
               <w:tab/>
             </w:r>
@@ -1320,7 +1296,6 @@
             <w:rPr>
               <w:rFonts w:eastAsiaTheme="minorEastAsia"/>
               <w:noProof/>
-              <w:lang/>
             </w:rPr>
           </w:pPr>
           <w:hyperlink w:anchor="_Toc219364880" w:history="1">
@@ -1336,7 +1311,6 @@
               <w:rPr>
                 <w:rFonts w:eastAsiaTheme="minorEastAsia"/>
                 <w:noProof/>
-                <w:lang/>
               </w:rPr>
               <w:tab/>
             </w:r>
@@ -1408,7 +1382,6 @@
             <w:rPr>
               <w:rFonts w:eastAsiaTheme="minorEastAsia"/>
               <w:noProof/>
-              <w:lang/>
             </w:rPr>
           </w:pPr>
           <w:hyperlink w:anchor="_Toc219364881" w:history="1">
@@ -1424,7 +1397,6 @@
               <w:rPr>
                 <w:rFonts w:eastAsiaTheme="minorEastAsia"/>
                 <w:noProof/>
-                <w:lang/>
               </w:rPr>
               <w:tab/>
             </w:r>
@@ -3366,6 +3338,27 @@
     </w:p>
     <w:p>
       <w:pPr>
+        <w:rPr>
+          <w:lang w:val="de-CH"/>
+        </w:rPr>
+      </w:pPr>
+    </w:p>
+    <w:p>
+      <w:pPr>
+        <w:rPr>
+          <w:lang w:val="de-CH"/>
+        </w:rPr>
+      </w:pPr>
+    </w:p>
+    <w:p>
+      <w:pPr>
+        <w:rPr>
+          <w:lang w:val="de-CH"/>
+        </w:rPr>
+      </w:pPr>
+    </w:p>
+    <w:p>
+      <w:pPr>
         <w:pStyle w:val="Heading2"/>
         <w:rPr>
           <w:lang w:val="de-CH"/>
@@ -3447,52 +3440,217 @@
     </w:p>
     <w:p>
       <w:pPr>
-        <w:rPr>
-          <w:lang w:val="de-CH"/>
-        </w:rPr>
-      </w:pPr>
-    </w:p>
-    <w:p>
-      <w:pPr>
-        <w:rPr>
-          <w:lang w:val="de-CH"/>
-        </w:rPr>
-      </w:pPr>
-    </w:p>
-    <w:p>
-      <w:pPr>
-        <w:rPr>
-          <w:lang w:val="de-CH"/>
-        </w:rPr>
-      </w:pPr>
-    </w:p>
-    <w:p>
-      <w:pPr>
-        <w:rPr>
-          <w:lang w:val="de-CH"/>
-        </w:rPr>
-      </w:pPr>
-    </w:p>
-    <w:p>
-      <w:pPr>
-        <w:rPr>
-          <w:lang w:val="de-CH"/>
-        </w:rPr>
-      </w:pPr>
-    </w:p>
-    <w:p>
-      <w:pPr>
-        <w:rPr>
-          <w:lang w:val="de-CH"/>
-        </w:rPr>
-      </w:pPr>
-    </w:p>
-    <w:p>
-      <w:pPr>
-        <w:rPr>
-          <w:lang w:val="de-CH"/>
-        </w:rPr>
-      </w:pPr>
+        <w:pStyle w:val="ListParagraph"/>
+        <w:numPr>
+          <w:ilvl w:val="0"/>
+          <w:numId w:val="1"/>
+        </w:numPr>
+        <w:rPr>
+          <w:lang w:val="de-CH"/>
+        </w:rPr>
+      </w:pPr>
+      <w:r>
+        <w:rPr>
+          <w:lang w:val="de-CH"/>
+        </w:rPr>
+        <w:t>DB nötig? Nur JSON-Datei</w:t>
+      </w:r>
+    </w:p>
+    <w:p>
+      <w:pPr>
+        <w:pStyle w:val="ListParagraph"/>
+        <w:numPr>
+          <w:ilvl w:val="0"/>
+          <w:numId w:val="1"/>
+        </w:numPr>
+        <w:rPr>
+          <w:lang w:val="de-CH"/>
+        </w:rPr>
+      </w:pPr>
+      <w:r>
+        <w:rPr>
+          <w:lang w:val="de-CH"/>
+        </w:rPr>
+        <w:t>Frameworkwahl</w:t>
+      </w:r>
+    </w:p>
+    <w:p>
+      <w:pPr>
+        <w:pStyle w:val="ListParagraph"/>
+        <w:numPr>
+          <w:ilvl w:val="0"/>
+          <w:numId w:val="1"/>
+        </w:numPr>
+        <w:rPr>
+          <w:lang w:val="de-CH"/>
+        </w:rPr>
+      </w:pPr>
+      <w:r>
+        <w:rPr>
+          <w:lang w:val="de-CH"/>
+        </w:rPr>
+        <w:t>Dokumentation per word</w:t>
+      </w:r>
+    </w:p>
+    <w:p>
+      <w:pPr>
+        <w:rPr>
+          <w:lang w:val="de-CH"/>
+        </w:rPr>
+      </w:pPr>
+    </w:p>
+    <w:p>
+      <w:pPr>
+        <w:rPr>
+          <w:lang w:val="de-CH"/>
+        </w:rPr>
+      </w:pPr>
+      <w:r>
+        <w:rPr>
+          <w:lang w:val="de-CH"/>
+        </w:rPr>
+        <w:t>Besprechung 2</w:t>
+      </w:r>
+    </w:p>
+    <w:p>
+      <w:pPr>
+        <w:rPr>
+          <w:lang w:val="de-CH"/>
+        </w:rPr>
+      </w:pPr>
+      <w:r>
+        <w:rPr>
+          <w:lang w:val="de-CH"/>
+        </w:rPr>
+        <w:t>Name /Credits anzeigen auf unten auf der Seite</w:t>
+      </w:r>
+    </w:p>
+    <w:p>
+      <w:pPr>
+        <w:rPr>
+          <w:lang w:val="de-CH"/>
+        </w:rPr>
+      </w:pPr>
+      <w:r>
+        <w:rPr>
+          <w:lang w:val="de-CH"/>
+        </w:rPr>
+        <w:t>Avg. Guesses für alle/pro User</w:t>
+      </w:r>
+    </w:p>
+    <w:p>
+      <w:pPr>
+        <w:rPr>
+          <w:lang w:val="de-CH"/>
+        </w:rPr>
+      </w:pPr>
+      <w:r>
+        <w:rPr>
+          <w:lang w:val="de-CH"/>
+        </w:rPr>
+        <w:t>Zeit pro Wort</w:t>
+      </w:r>
+    </w:p>
+    <w:p>
+      <w:pPr>
+        <w:rPr>
+          <w:lang w:val="de-CH"/>
+        </w:rPr>
+      </w:pPr>
+      <w:r>
+        <w:rPr>
+          <w:lang w:val="de-CH"/>
+        </w:rPr>
+        <w:t>Was kann man als «Challange» machen, nicht «more oft he same»</w:t>
+      </w:r>
+    </w:p>
+    <w:p>
+      <w:pPr>
+        <w:rPr>
+          <w:lang w:val="de-CH"/>
+        </w:rPr>
+      </w:pPr>
+      <w:r>
+        <w:rPr>
+          <w:lang w:val="de-CH"/>
+        </w:rPr>
+        <w:t>Ideen: Wie kann man das UI-testen</w:t>
+      </w:r>
+    </w:p>
+    <w:p>
+      <w:pPr>
+        <w:rPr>
+          <w:lang w:val="de-CH"/>
+        </w:rPr>
+      </w:pPr>
+      <w:r>
+        <w:rPr>
+          <w:lang w:val="de-CH"/>
+        </w:rPr>
+        <w:t>Build konform, welche Lizenzen verwende ich, muss man irgendetwas erwähnen</w:t>
+      </w:r>
+    </w:p>
+    <w:p>
+      <w:pPr>
+        <w:pStyle w:val="ListParagraph"/>
+        <w:numPr>
+          <w:ilvl w:val="3"/>
+          <w:numId w:val="3"/>
+        </w:numPr>
+        <w:rPr>
+          <w:lang w:val="de-CH"/>
+        </w:rPr>
+      </w:pPr>
+      <w:r>
+        <w:rPr>
+          <w:lang w:val="de-CH"/>
+        </w:rPr>
+        <w:t>In «about» sektion erwähnen</w:t>
+      </w:r>
+    </w:p>
+    <w:p>
+      <w:pPr>
+        <w:pStyle w:val="ListParagraph"/>
+        <w:numPr>
+          <w:ilvl w:val="3"/>
+          <w:numId w:val="3"/>
+        </w:numPr>
+        <w:rPr>
+          <w:lang w:val="de-CH"/>
+        </w:rPr>
+      </w:pPr>
+      <w:r>
+        <w:rPr>
+          <w:lang w:val="de-CH"/>
+        </w:rPr>
+        <w:t>Lizenzen auflisten die ich verwende, FluentUI (Aspire?)</w:t>
+      </w:r>
+    </w:p>
+    <w:p>
+      <w:pPr>
+        <w:rPr>
+          <w:lang w:val="de-CH"/>
+        </w:rPr>
+      </w:pPr>
+      <w:r>
+        <w:rPr>
+          <w:lang w:val="de-CH"/>
+        </w:rPr>
+        <w:t>Optionen für Multiplayer</w:t>
+      </w:r>
+    </w:p>
+    <w:p>
+      <w:pPr>
+        <w:rPr>
+          <w:lang w:val="de-CH"/>
+        </w:rPr>
+      </w:pPr>
+      <w:r>
+        <w:rPr>
+          <w:lang w:val="de-CH"/>
+        </w:rPr>
+        <w:t>Hardmode</w:t>
+      </w:r>
     </w:p>
     <w:p>
       <w:pPr>
@@ -3664,7 +3822,7 @@
   <w:abstractNum w:abstractNumId="0" w15:restartNumberingAfterBreak="0">
     <w:nsid w:val="0D4551F5"/>
     <w:multiLevelType w:val="hybridMultilevel"/>
-    <w:tmpl w:val="F230BF40"/>
+    <w:tmpl w:val="6B60D762"/>
     <w:lvl w:ilvl="0" w:tplc="04090001">
       <w:start w:val="1"/>
       <w:numFmt w:val="bullet"/>
@@ -3701,16 +3859,15 @@
         <w:rFonts w:ascii="Wingdings" w:hAnsi="Wingdings" w:hint="default"/>
       </w:rPr>
     </w:lvl>
-    <w:lvl w:ilvl="3" w:tplc="04090001" w:tentative="1">
-      <w:start w:val="1"/>
+    <w:lvl w:ilvl="3" w:tplc="86805596">
       <w:numFmt w:val="bullet"/>
-      <w:lvlText w:val=""/>
+      <w:lvlText w:val=""/>
       <w:lvlJc w:val="left"/>
       <w:pPr>
         <w:ind w:left="2880" w:hanging="360"/>
       </w:pPr>
       <w:rPr>
-        <w:rFonts w:ascii="Symbol" w:hAnsi="Symbol" w:hint="default"/>
+        <w:rFonts w:ascii="Wingdings" w:eastAsiaTheme="minorHAnsi" w:hAnsi="Wingdings" w:cstheme="minorBidi" w:hint="default"/>
       </w:rPr>
     </w:lvl>
     <w:lvl w:ilvl="4" w:tplc="04090003" w:tentative="1">
@@ -5094,6 +5251,7 @@
   <w:style w:type="character" w:default="1" w:styleId="DefaultParagraphFont">
     <w:name w:val="Default Paragraph Font"/>
     <w:uiPriority w:val="1"/>
+    <w:semiHidden/>
     <w:unhideWhenUsed/>
   </w:style>
   <w:style w:type="table" w:default="1" w:styleId="TableNormal">

</xml_diff>

<commit_message>
Update Dokumentation and Readme
</commit_message>
<xml_diff>
--- a/Ipro_Doku.docx
+++ b/Ipro_Doku.docx
@@ -179,6 +179,7 @@
             <w:rPr>
               <w:rFonts w:eastAsiaTheme="minorEastAsia"/>
               <w:noProof/>
+              <w:lang/>
             </w:rPr>
           </w:pPr>
           <w:r>
@@ -190,7 +191,7 @@
           <w:r>
             <w:fldChar w:fldCharType="separate"/>
           </w:r>
-          <w:hyperlink w:anchor="_Toc219364867" w:history="1">
+          <w:hyperlink w:anchor="_Toc221525175" w:history="1">
             <w:r>
               <w:rPr>
                 <w:rStyle w:val="Hyperlink"/>
@@ -203,6 +204,7 @@
               <w:rPr>
                 <w:rFonts w:eastAsiaTheme="minorEastAsia"/>
                 <w:noProof/>
+                <w:lang/>
               </w:rPr>
               <w:tab/>
             </w:r>
@@ -233,7 +235,7 @@
                 <w:noProof/>
                 <w:webHidden/>
               </w:rPr>
-              <w:instrText xml:space="preserve"> PAGEREF _Toc219364867 \h </w:instrText>
+              <w:instrText xml:space="preserve"> PAGEREF _Toc221525175 \h </w:instrText>
             </w:r>
             <w:r>
               <w:rPr>
@@ -274,9 +276,10 @@
             <w:rPr>
               <w:rFonts w:eastAsiaTheme="minorEastAsia"/>
               <w:noProof/>
+              <w:lang/>
             </w:rPr>
           </w:pPr>
-          <w:hyperlink w:anchor="_Toc219364868" w:history="1">
+          <w:hyperlink w:anchor="_Toc221525176" w:history="1">
             <w:r>
               <w:rPr>
                 <w:rStyle w:val="Hyperlink"/>
@@ -289,6 +292,7 @@
               <w:rPr>
                 <w:rFonts w:eastAsiaTheme="minorEastAsia"/>
                 <w:noProof/>
+                <w:lang/>
               </w:rPr>
               <w:tab/>
             </w:r>
@@ -319,7 +323,7 @@
                 <w:noProof/>
                 <w:webHidden/>
               </w:rPr>
-              <w:instrText xml:space="preserve"> PAGEREF _Toc219364868 \h </w:instrText>
+              <w:instrText xml:space="preserve"> PAGEREF _Toc221525176 \h </w:instrText>
             </w:r>
             <w:r>
               <w:rPr>
@@ -360,9 +364,10 @@
             <w:rPr>
               <w:rFonts w:eastAsiaTheme="minorEastAsia"/>
               <w:noProof/>
+              <w:lang/>
             </w:rPr>
           </w:pPr>
-          <w:hyperlink w:anchor="_Toc219364869" w:history="1">
+          <w:hyperlink w:anchor="_Toc221525177" w:history="1">
             <w:r>
               <w:rPr>
                 <w:rStyle w:val="Hyperlink"/>
@@ -375,6 +380,7 @@
               <w:rPr>
                 <w:rFonts w:eastAsiaTheme="minorEastAsia"/>
                 <w:noProof/>
+                <w:lang/>
               </w:rPr>
               <w:tab/>
             </w:r>
@@ -405,7 +411,7 @@
                 <w:noProof/>
                 <w:webHidden/>
               </w:rPr>
-              <w:instrText xml:space="preserve"> PAGEREF _Toc219364869 \h </w:instrText>
+              <w:instrText xml:space="preserve"> PAGEREF _Toc221525177 \h </w:instrText>
             </w:r>
             <w:r>
               <w:rPr>
@@ -446,9 +452,10 @@
             <w:rPr>
               <w:rFonts w:eastAsiaTheme="minorEastAsia"/>
               <w:noProof/>
+              <w:lang/>
             </w:rPr>
           </w:pPr>
-          <w:hyperlink w:anchor="_Toc219364870" w:history="1">
+          <w:hyperlink w:anchor="_Toc221525178" w:history="1">
             <w:r>
               <w:rPr>
                 <w:rStyle w:val="Hyperlink"/>
@@ -461,6 +468,7 @@
               <w:rPr>
                 <w:rFonts w:eastAsiaTheme="minorEastAsia"/>
                 <w:noProof/>
+                <w:lang/>
               </w:rPr>
               <w:tab/>
             </w:r>
@@ -491,7 +499,7 @@
                 <w:noProof/>
                 <w:webHidden/>
               </w:rPr>
-              <w:instrText xml:space="preserve"> PAGEREF _Toc219364870 \h </w:instrText>
+              <w:instrText xml:space="preserve"> PAGEREF _Toc221525178 \h </w:instrText>
             </w:r>
             <w:r>
               <w:rPr>
@@ -532,9 +540,10 @@
             <w:rPr>
               <w:rFonts w:eastAsiaTheme="minorEastAsia"/>
               <w:noProof/>
+              <w:lang/>
             </w:rPr>
           </w:pPr>
-          <w:hyperlink w:anchor="_Toc219364871" w:history="1">
+          <w:hyperlink w:anchor="_Toc221525179" w:history="1">
             <w:r>
               <w:rPr>
                 <w:rStyle w:val="Hyperlink"/>
@@ -547,6 +556,7 @@
               <w:rPr>
                 <w:rFonts w:eastAsiaTheme="minorEastAsia"/>
                 <w:noProof/>
+                <w:lang/>
               </w:rPr>
               <w:tab/>
             </w:r>
@@ -577,7 +587,7 @@
                 <w:noProof/>
                 <w:webHidden/>
               </w:rPr>
-              <w:instrText xml:space="preserve"> PAGEREF _Toc219364871 \h </w:instrText>
+              <w:instrText xml:space="preserve"> PAGEREF _Toc221525179 \h </w:instrText>
             </w:r>
             <w:r>
               <w:rPr>
@@ -618,9 +628,10 @@
             <w:rPr>
               <w:rFonts w:eastAsiaTheme="minorEastAsia"/>
               <w:noProof/>
+              <w:lang/>
             </w:rPr>
           </w:pPr>
-          <w:hyperlink w:anchor="_Toc219364872" w:history="1">
+          <w:hyperlink w:anchor="_Toc221525180" w:history="1">
             <w:r>
               <w:rPr>
                 <w:rStyle w:val="Hyperlink"/>
@@ -633,6 +644,7 @@
               <w:rPr>
                 <w:rFonts w:eastAsiaTheme="minorEastAsia"/>
                 <w:noProof/>
+                <w:lang/>
               </w:rPr>
               <w:tab/>
             </w:r>
@@ -663,7 +675,7 @@
                 <w:noProof/>
                 <w:webHidden/>
               </w:rPr>
-              <w:instrText xml:space="preserve"> PAGEREF _Toc219364872 \h </w:instrText>
+              <w:instrText xml:space="preserve"> PAGEREF _Toc221525180 \h </w:instrText>
             </w:r>
             <w:r>
               <w:rPr>
@@ -704,9 +716,10 @@
             <w:rPr>
               <w:rFonts w:eastAsiaTheme="minorEastAsia"/>
               <w:noProof/>
+              <w:lang/>
             </w:rPr>
           </w:pPr>
-          <w:hyperlink w:anchor="_Toc219364873" w:history="1">
+          <w:hyperlink w:anchor="_Toc221525181" w:history="1">
             <w:r>
               <w:rPr>
                 <w:rStyle w:val="Hyperlink"/>
@@ -719,6 +732,7 @@
               <w:rPr>
                 <w:rFonts w:eastAsiaTheme="minorEastAsia"/>
                 <w:noProof/>
+                <w:lang/>
               </w:rPr>
               <w:tab/>
             </w:r>
@@ -749,7 +763,7 @@
                 <w:noProof/>
                 <w:webHidden/>
               </w:rPr>
-              <w:instrText xml:space="preserve"> PAGEREF _Toc219364873 \h </w:instrText>
+              <w:instrText xml:space="preserve"> PAGEREF _Toc221525181 \h </w:instrText>
             </w:r>
             <w:r>
               <w:rPr>
@@ -790,9 +804,10 @@
             <w:rPr>
               <w:rFonts w:eastAsiaTheme="minorEastAsia"/>
               <w:noProof/>
+              <w:lang/>
             </w:rPr>
           </w:pPr>
-          <w:hyperlink w:anchor="_Toc219364874" w:history="1">
+          <w:hyperlink w:anchor="_Toc221525182" w:history="1">
             <w:r>
               <w:rPr>
                 <w:rStyle w:val="Hyperlink"/>
@@ -805,6 +820,7 @@
               <w:rPr>
                 <w:rFonts w:eastAsiaTheme="minorEastAsia"/>
                 <w:noProof/>
+                <w:lang/>
               </w:rPr>
               <w:tab/>
             </w:r>
@@ -835,7 +851,7 @@
                 <w:noProof/>
                 <w:webHidden/>
               </w:rPr>
-              <w:instrText xml:space="preserve"> PAGEREF _Toc219364874 \h </w:instrText>
+              <w:instrText xml:space="preserve"> PAGEREF _Toc221525182 \h </w:instrText>
             </w:r>
             <w:r>
               <w:rPr>
@@ -876,9 +892,10 @@
             <w:rPr>
               <w:rFonts w:eastAsiaTheme="minorEastAsia"/>
               <w:noProof/>
+              <w:lang/>
             </w:rPr>
           </w:pPr>
-          <w:hyperlink w:anchor="_Toc219364875" w:history="1">
+          <w:hyperlink w:anchor="_Toc221525183" w:history="1">
             <w:r>
               <w:rPr>
                 <w:rStyle w:val="Hyperlink"/>
@@ -891,6 +908,7 @@
               <w:rPr>
                 <w:rFonts w:eastAsiaTheme="minorEastAsia"/>
                 <w:noProof/>
+                <w:lang/>
               </w:rPr>
               <w:tab/>
             </w:r>
@@ -921,7 +939,7 @@
                 <w:noProof/>
                 <w:webHidden/>
               </w:rPr>
-              <w:instrText xml:space="preserve"> PAGEREF _Toc219364875 \h </w:instrText>
+              <w:instrText xml:space="preserve"> PAGEREF _Toc221525183 \h </w:instrText>
             </w:r>
             <w:r>
               <w:rPr>
@@ -962,9 +980,10 @@
             <w:rPr>
               <w:rFonts w:eastAsiaTheme="minorEastAsia"/>
               <w:noProof/>
+              <w:lang/>
             </w:rPr>
           </w:pPr>
-          <w:hyperlink w:anchor="_Toc219364876" w:history="1">
+          <w:hyperlink w:anchor="_Toc221525184" w:history="1">
             <w:r>
               <w:rPr>
                 <w:rStyle w:val="Hyperlink"/>
@@ -977,6 +996,7 @@
               <w:rPr>
                 <w:rFonts w:eastAsiaTheme="minorEastAsia"/>
                 <w:noProof/>
+                <w:lang/>
               </w:rPr>
               <w:tab/>
             </w:r>
@@ -1007,7 +1027,7 @@
                 <w:noProof/>
                 <w:webHidden/>
               </w:rPr>
-              <w:instrText xml:space="preserve"> PAGEREF _Toc219364876 \h </w:instrText>
+              <w:instrText xml:space="preserve"> PAGEREF _Toc221525184 \h </w:instrText>
             </w:r>
             <w:r>
               <w:rPr>
@@ -1048,9 +1068,10 @@
             <w:rPr>
               <w:rFonts w:eastAsiaTheme="minorEastAsia"/>
               <w:noProof/>
+              <w:lang/>
             </w:rPr>
           </w:pPr>
-          <w:hyperlink w:anchor="_Toc219364877" w:history="1">
+          <w:hyperlink w:anchor="_Toc221525185" w:history="1">
             <w:r>
               <w:rPr>
                 <w:rStyle w:val="Hyperlink"/>
@@ -1063,6 +1084,7 @@
               <w:rPr>
                 <w:rFonts w:eastAsiaTheme="minorEastAsia"/>
                 <w:noProof/>
+                <w:lang/>
               </w:rPr>
               <w:tab/>
             </w:r>
@@ -1093,7 +1115,7 @@
                 <w:noProof/>
                 <w:webHidden/>
               </w:rPr>
-              <w:instrText xml:space="preserve"> PAGEREF _Toc219364877 \h </w:instrText>
+              <w:instrText xml:space="preserve"> PAGEREF _Toc221525185 \h </w:instrText>
             </w:r>
             <w:r>
               <w:rPr>
@@ -1134,9 +1156,10 @@
             <w:rPr>
               <w:rFonts w:eastAsiaTheme="minorEastAsia"/>
               <w:noProof/>
+              <w:lang/>
             </w:rPr>
           </w:pPr>
-          <w:hyperlink w:anchor="_Toc219364878" w:history="1">
+          <w:hyperlink w:anchor="_Toc221525186" w:history="1">
             <w:r>
               <w:rPr>
                 <w:rStyle w:val="Hyperlink"/>
@@ -1149,6 +1172,7 @@
               <w:rPr>
                 <w:rFonts w:eastAsiaTheme="minorEastAsia"/>
                 <w:noProof/>
+                <w:lang/>
               </w:rPr>
               <w:tab/>
             </w:r>
@@ -1179,7 +1203,7 @@
                 <w:noProof/>
                 <w:webHidden/>
               </w:rPr>
-              <w:instrText xml:space="preserve"> PAGEREF _Toc219364878 \h </w:instrText>
+              <w:instrText xml:space="preserve"> PAGEREF _Toc221525186 \h </w:instrText>
             </w:r>
             <w:r>
               <w:rPr>
@@ -1220,9 +1244,10 @@
             <w:rPr>
               <w:rFonts w:eastAsiaTheme="minorEastAsia"/>
               <w:noProof/>
+              <w:lang/>
             </w:rPr>
           </w:pPr>
-          <w:hyperlink w:anchor="_Toc219364879" w:history="1">
+          <w:hyperlink w:anchor="_Toc221525187" w:history="1">
             <w:r>
               <w:rPr>
                 <w:rStyle w:val="Hyperlink"/>
@@ -1235,6 +1260,7 @@
               <w:rPr>
                 <w:rFonts w:eastAsiaTheme="minorEastAsia"/>
                 <w:noProof/>
+                <w:lang/>
               </w:rPr>
               <w:tab/>
             </w:r>
@@ -1265,7 +1291,7 @@
                 <w:noProof/>
                 <w:webHidden/>
               </w:rPr>
-              <w:instrText xml:space="preserve"> PAGEREF _Toc219364879 \h </w:instrText>
+              <w:instrText xml:space="preserve"> PAGEREF _Toc221525187 \h </w:instrText>
             </w:r>
             <w:r>
               <w:rPr>
@@ -1306,9 +1332,10 @@
             <w:rPr>
               <w:rFonts w:eastAsiaTheme="minorEastAsia"/>
               <w:noProof/>
+              <w:lang/>
             </w:rPr>
           </w:pPr>
-          <w:hyperlink w:anchor="_Toc219364880" w:history="1">
+          <w:hyperlink w:anchor="_Toc221525188" w:history="1">
             <w:r>
               <w:rPr>
                 <w:rStyle w:val="Hyperlink"/>
@@ -1321,6 +1348,7 @@
               <w:rPr>
                 <w:rFonts w:eastAsiaTheme="minorEastAsia"/>
                 <w:noProof/>
+                <w:lang/>
               </w:rPr>
               <w:tab/>
             </w:r>
@@ -1330,7 +1358,7 @@
                 <w:noProof/>
                 <w:lang w:val="de-CH"/>
               </w:rPr>
-              <w:t>Protokoll</w:t>
+              <w:t>Deployment</w:t>
             </w:r>
             <w:r>
               <w:rPr>
@@ -1351,7 +1379,7 @@
                 <w:noProof/>
                 <w:webHidden/>
               </w:rPr>
-              <w:instrText xml:space="preserve"> PAGEREF _Toc219364880 \h </w:instrText>
+              <w:instrText xml:space="preserve"> PAGEREF _Toc221525188 \h </w:instrText>
             </w:r>
             <w:r>
               <w:rPr>
@@ -1392,9 +1420,10 @@
             <w:rPr>
               <w:rFonts w:eastAsiaTheme="minorEastAsia"/>
               <w:noProof/>
+              <w:lang/>
             </w:rPr>
           </w:pPr>
-          <w:hyperlink w:anchor="_Toc219364881" w:history="1">
+          <w:hyperlink w:anchor="_Toc221525189" w:history="1">
             <w:r>
               <w:rPr>
                 <w:rStyle w:val="Hyperlink"/>
@@ -1407,6 +1436,7 @@
               <w:rPr>
                 <w:rFonts w:eastAsiaTheme="minorEastAsia"/>
                 <w:noProof/>
+                <w:lang/>
               </w:rPr>
               <w:tab/>
             </w:r>
@@ -1416,7 +1446,7 @@
                 <w:noProof/>
                 <w:lang w:val="de-CH"/>
               </w:rPr>
-              <w:t>Besprechung vom 19.01.2026 12:20</w:t>
+              <w:t>Umgebung</w:t>
             </w:r>
             <w:r>
               <w:rPr>
@@ -1437,7 +1467,7 @@
                 <w:noProof/>
                 <w:webHidden/>
               </w:rPr>
-              <w:instrText xml:space="preserve"> PAGEREF _Toc219364881 \h </w:instrText>
+              <w:instrText xml:space="preserve"> PAGEREF _Toc221525189 \h </w:instrText>
             </w:r>
             <w:r>
               <w:rPr>
@@ -1458,6 +1488,534 @@
                 <w:webHidden/>
               </w:rPr>
               <w:t>8</w:t>
+            </w:r>
+            <w:r>
+              <w:rPr>
+                <w:noProof/>
+                <w:webHidden/>
+              </w:rPr>
+              <w:fldChar w:fldCharType="end"/>
+            </w:r>
+          </w:hyperlink>
+        </w:p>
+        <w:p>
+          <w:pPr>
+            <w:pStyle w:val="TOC2"/>
+            <w:tabs>
+              <w:tab w:val="left" w:pos="960"/>
+              <w:tab w:val="right" w:leader="dot" w:pos="9350"/>
+            </w:tabs>
+            <w:rPr>
+              <w:rFonts w:eastAsiaTheme="minorEastAsia"/>
+              <w:noProof/>
+              <w:lang/>
+            </w:rPr>
+          </w:pPr>
+          <w:hyperlink w:anchor="_Toc221525190" w:history="1">
+            <w:r>
+              <w:rPr>
+                <w:rStyle w:val="Hyperlink"/>
+                <w:noProof/>
+                <w:lang w:val="de-CH"/>
+              </w:rPr>
+              <w:t>5.2</w:t>
+            </w:r>
+            <w:r>
+              <w:rPr>
+                <w:rFonts w:eastAsiaTheme="minorEastAsia"/>
+                <w:noProof/>
+                <w:lang/>
+              </w:rPr>
+              <w:tab/>
+            </w:r>
+            <w:r>
+              <w:rPr>
+                <w:rStyle w:val="Hyperlink"/>
+                <w:noProof/>
+                <w:lang w:val="de-CH"/>
+              </w:rPr>
+              <w:t>Umsetung</w:t>
+            </w:r>
+            <w:r>
+              <w:rPr>
+                <w:noProof/>
+                <w:webHidden/>
+              </w:rPr>
+              <w:tab/>
+            </w:r>
+            <w:r>
+              <w:rPr>
+                <w:noProof/>
+                <w:webHidden/>
+              </w:rPr>
+              <w:fldChar w:fldCharType="begin"/>
+            </w:r>
+            <w:r>
+              <w:rPr>
+                <w:noProof/>
+                <w:webHidden/>
+              </w:rPr>
+              <w:instrText xml:space="preserve"> PAGEREF _Toc221525190 \h </w:instrText>
+            </w:r>
+            <w:r>
+              <w:rPr>
+                <w:noProof/>
+                <w:webHidden/>
+              </w:rPr>
+            </w:r>
+            <w:r>
+              <w:rPr>
+                <w:noProof/>
+                <w:webHidden/>
+              </w:rPr>
+              <w:fldChar w:fldCharType="separate"/>
+            </w:r>
+            <w:r>
+              <w:rPr>
+                <w:noProof/>
+                <w:webHidden/>
+              </w:rPr>
+              <w:t>8</w:t>
+            </w:r>
+            <w:r>
+              <w:rPr>
+                <w:noProof/>
+                <w:webHidden/>
+              </w:rPr>
+              <w:fldChar w:fldCharType="end"/>
+            </w:r>
+          </w:hyperlink>
+        </w:p>
+        <w:p>
+          <w:pPr>
+            <w:pStyle w:val="TOC2"/>
+            <w:tabs>
+              <w:tab w:val="left" w:pos="960"/>
+              <w:tab w:val="right" w:leader="dot" w:pos="9350"/>
+            </w:tabs>
+            <w:rPr>
+              <w:rFonts w:eastAsiaTheme="minorEastAsia"/>
+              <w:noProof/>
+              <w:lang/>
+            </w:rPr>
+          </w:pPr>
+          <w:hyperlink w:anchor="_Toc221525191" w:history="1">
+            <w:r>
+              <w:rPr>
+                <w:rStyle w:val="Hyperlink"/>
+                <w:noProof/>
+                <w:lang w:val="de-CH"/>
+              </w:rPr>
+              <w:t>5.3</w:t>
+            </w:r>
+            <w:r>
+              <w:rPr>
+                <w:rFonts w:eastAsiaTheme="minorEastAsia"/>
+                <w:noProof/>
+                <w:lang/>
+              </w:rPr>
+              <w:tab/>
+            </w:r>
+            <w:r>
+              <w:rPr>
+                <w:rStyle w:val="Hyperlink"/>
+                <w:noProof/>
+                <w:lang w:val="de-CH"/>
+              </w:rPr>
+              <w:t>Erreichbarkeit der App</w:t>
+            </w:r>
+            <w:r>
+              <w:rPr>
+                <w:noProof/>
+                <w:webHidden/>
+              </w:rPr>
+              <w:tab/>
+            </w:r>
+            <w:r>
+              <w:rPr>
+                <w:noProof/>
+                <w:webHidden/>
+              </w:rPr>
+              <w:fldChar w:fldCharType="begin"/>
+            </w:r>
+            <w:r>
+              <w:rPr>
+                <w:noProof/>
+                <w:webHidden/>
+              </w:rPr>
+              <w:instrText xml:space="preserve"> PAGEREF _Toc221525191 \h </w:instrText>
+            </w:r>
+            <w:r>
+              <w:rPr>
+                <w:noProof/>
+                <w:webHidden/>
+              </w:rPr>
+            </w:r>
+            <w:r>
+              <w:rPr>
+                <w:noProof/>
+                <w:webHidden/>
+              </w:rPr>
+              <w:fldChar w:fldCharType="separate"/>
+            </w:r>
+            <w:r>
+              <w:rPr>
+                <w:noProof/>
+                <w:webHidden/>
+              </w:rPr>
+              <w:t>8</w:t>
+            </w:r>
+            <w:r>
+              <w:rPr>
+                <w:noProof/>
+                <w:webHidden/>
+              </w:rPr>
+              <w:fldChar w:fldCharType="end"/>
+            </w:r>
+          </w:hyperlink>
+        </w:p>
+        <w:p>
+          <w:pPr>
+            <w:pStyle w:val="TOC1"/>
+            <w:tabs>
+              <w:tab w:val="left" w:pos="480"/>
+              <w:tab w:val="right" w:leader="dot" w:pos="9350"/>
+            </w:tabs>
+            <w:rPr>
+              <w:rFonts w:eastAsiaTheme="minorEastAsia"/>
+              <w:noProof/>
+              <w:lang/>
+            </w:rPr>
+          </w:pPr>
+          <w:hyperlink w:anchor="_Toc221525192" w:history="1">
+            <w:r>
+              <w:rPr>
+                <w:rStyle w:val="Hyperlink"/>
+                <w:noProof/>
+                <w:lang w:val="de-CH"/>
+              </w:rPr>
+              <w:t>6</w:t>
+            </w:r>
+            <w:r>
+              <w:rPr>
+                <w:rFonts w:eastAsiaTheme="minorEastAsia"/>
+                <w:noProof/>
+                <w:lang/>
+              </w:rPr>
+              <w:tab/>
+            </w:r>
+            <w:r>
+              <w:rPr>
+                <w:rStyle w:val="Hyperlink"/>
+                <w:noProof/>
+                <w:lang w:val="de-CH"/>
+              </w:rPr>
+              <w:t>Protokoll</w:t>
+            </w:r>
+            <w:r>
+              <w:rPr>
+                <w:noProof/>
+                <w:webHidden/>
+              </w:rPr>
+              <w:tab/>
+            </w:r>
+            <w:r>
+              <w:rPr>
+                <w:noProof/>
+                <w:webHidden/>
+              </w:rPr>
+              <w:fldChar w:fldCharType="begin"/>
+            </w:r>
+            <w:r>
+              <w:rPr>
+                <w:noProof/>
+                <w:webHidden/>
+              </w:rPr>
+              <w:instrText xml:space="preserve"> PAGEREF _Toc221525192 \h </w:instrText>
+            </w:r>
+            <w:r>
+              <w:rPr>
+                <w:noProof/>
+                <w:webHidden/>
+              </w:rPr>
+            </w:r>
+            <w:r>
+              <w:rPr>
+                <w:noProof/>
+                <w:webHidden/>
+              </w:rPr>
+              <w:fldChar w:fldCharType="separate"/>
+            </w:r>
+            <w:r>
+              <w:rPr>
+                <w:noProof/>
+                <w:webHidden/>
+              </w:rPr>
+              <w:t>9</w:t>
+            </w:r>
+            <w:r>
+              <w:rPr>
+                <w:noProof/>
+                <w:webHidden/>
+              </w:rPr>
+              <w:fldChar w:fldCharType="end"/>
+            </w:r>
+          </w:hyperlink>
+        </w:p>
+        <w:p>
+          <w:pPr>
+            <w:pStyle w:val="TOC2"/>
+            <w:tabs>
+              <w:tab w:val="left" w:pos="960"/>
+              <w:tab w:val="right" w:leader="dot" w:pos="9350"/>
+            </w:tabs>
+            <w:rPr>
+              <w:rFonts w:eastAsiaTheme="minorEastAsia"/>
+              <w:noProof/>
+              <w:lang/>
+            </w:rPr>
+          </w:pPr>
+          <w:hyperlink w:anchor="_Toc221525193" w:history="1">
+            <w:r>
+              <w:rPr>
+                <w:rStyle w:val="Hyperlink"/>
+                <w:noProof/>
+                <w:lang w:val="de-CH"/>
+              </w:rPr>
+              <w:t>6.1</w:t>
+            </w:r>
+            <w:r>
+              <w:rPr>
+                <w:rFonts w:eastAsiaTheme="minorEastAsia"/>
+                <w:noProof/>
+                <w:lang/>
+              </w:rPr>
+              <w:tab/>
+            </w:r>
+            <w:r>
+              <w:rPr>
+                <w:rStyle w:val="Hyperlink"/>
+                <w:noProof/>
+                <w:lang w:val="de-CH"/>
+              </w:rPr>
+              <w:t>Besprechung vom 19.01.2026</w:t>
+            </w:r>
+            <w:r>
+              <w:rPr>
+                <w:noProof/>
+                <w:webHidden/>
+              </w:rPr>
+              <w:tab/>
+            </w:r>
+            <w:r>
+              <w:rPr>
+                <w:noProof/>
+                <w:webHidden/>
+              </w:rPr>
+              <w:fldChar w:fldCharType="begin"/>
+            </w:r>
+            <w:r>
+              <w:rPr>
+                <w:noProof/>
+                <w:webHidden/>
+              </w:rPr>
+              <w:instrText xml:space="preserve"> PAGEREF _Toc221525193 \h </w:instrText>
+            </w:r>
+            <w:r>
+              <w:rPr>
+                <w:noProof/>
+                <w:webHidden/>
+              </w:rPr>
+            </w:r>
+            <w:r>
+              <w:rPr>
+                <w:noProof/>
+                <w:webHidden/>
+              </w:rPr>
+              <w:fldChar w:fldCharType="separate"/>
+            </w:r>
+            <w:r>
+              <w:rPr>
+                <w:noProof/>
+                <w:webHidden/>
+              </w:rPr>
+              <w:t>9</w:t>
+            </w:r>
+            <w:r>
+              <w:rPr>
+                <w:noProof/>
+                <w:webHidden/>
+              </w:rPr>
+              <w:fldChar w:fldCharType="end"/>
+            </w:r>
+          </w:hyperlink>
+        </w:p>
+        <w:p>
+          <w:pPr>
+            <w:pStyle w:val="TOC2"/>
+            <w:tabs>
+              <w:tab w:val="left" w:pos="960"/>
+              <w:tab w:val="right" w:leader="dot" w:pos="9350"/>
+            </w:tabs>
+            <w:rPr>
+              <w:rFonts w:eastAsiaTheme="minorEastAsia"/>
+              <w:noProof/>
+              <w:lang/>
+            </w:rPr>
+          </w:pPr>
+          <w:hyperlink w:anchor="_Toc221525194" w:history="1">
+            <w:r>
+              <w:rPr>
+                <w:rStyle w:val="Hyperlink"/>
+                <w:noProof/>
+                <w:lang w:val="de-CH"/>
+              </w:rPr>
+              <w:t>6.2</w:t>
+            </w:r>
+            <w:r>
+              <w:rPr>
+                <w:rFonts w:eastAsiaTheme="minorEastAsia"/>
+                <w:noProof/>
+                <w:lang/>
+              </w:rPr>
+              <w:tab/>
+            </w:r>
+            <w:r>
+              <w:rPr>
+                <w:rStyle w:val="Hyperlink"/>
+                <w:noProof/>
+                <w:lang w:val="de-CH"/>
+              </w:rPr>
+              <w:t>Besprechung vom 26.01.2026</w:t>
+            </w:r>
+            <w:r>
+              <w:rPr>
+                <w:noProof/>
+                <w:webHidden/>
+              </w:rPr>
+              <w:tab/>
+            </w:r>
+            <w:r>
+              <w:rPr>
+                <w:noProof/>
+                <w:webHidden/>
+              </w:rPr>
+              <w:fldChar w:fldCharType="begin"/>
+            </w:r>
+            <w:r>
+              <w:rPr>
+                <w:noProof/>
+                <w:webHidden/>
+              </w:rPr>
+              <w:instrText xml:space="preserve"> PAGEREF _Toc221525194 \h </w:instrText>
+            </w:r>
+            <w:r>
+              <w:rPr>
+                <w:noProof/>
+                <w:webHidden/>
+              </w:rPr>
+            </w:r>
+            <w:r>
+              <w:rPr>
+                <w:noProof/>
+                <w:webHidden/>
+              </w:rPr>
+              <w:fldChar w:fldCharType="separate"/>
+            </w:r>
+            <w:r>
+              <w:rPr>
+                <w:noProof/>
+                <w:webHidden/>
+              </w:rPr>
+              <w:t>9</w:t>
+            </w:r>
+            <w:r>
+              <w:rPr>
+                <w:noProof/>
+                <w:webHidden/>
+              </w:rPr>
+              <w:fldChar w:fldCharType="end"/>
+            </w:r>
+          </w:hyperlink>
+        </w:p>
+        <w:p>
+          <w:pPr>
+            <w:pStyle w:val="TOC2"/>
+            <w:tabs>
+              <w:tab w:val="left" w:pos="960"/>
+              <w:tab w:val="right" w:leader="dot" w:pos="9350"/>
+            </w:tabs>
+            <w:rPr>
+              <w:rFonts w:eastAsiaTheme="minorEastAsia"/>
+              <w:noProof/>
+              <w:lang/>
+            </w:rPr>
+          </w:pPr>
+          <w:hyperlink w:anchor="_Toc221525195" w:history="1">
+            <w:r>
+              <w:rPr>
+                <w:rStyle w:val="Hyperlink"/>
+                <w:noProof/>
+                <w:lang w:val="de-CH"/>
+              </w:rPr>
+              <w:t>6.3</w:t>
+            </w:r>
+            <w:r>
+              <w:rPr>
+                <w:rFonts w:eastAsiaTheme="minorEastAsia"/>
+                <w:noProof/>
+                <w:lang/>
+              </w:rPr>
+              <w:tab/>
+            </w:r>
+            <w:r>
+              <w:rPr>
+                <w:rStyle w:val="Hyperlink"/>
+                <w:noProof/>
+                <w:lang w:val="de-CH"/>
+              </w:rPr>
+              <w:t>Besprechung vom 02.02.2026</w:t>
+            </w:r>
+            <w:r>
+              <w:rPr>
+                <w:noProof/>
+                <w:webHidden/>
+              </w:rPr>
+              <w:tab/>
+            </w:r>
+            <w:r>
+              <w:rPr>
+                <w:noProof/>
+                <w:webHidden/>
+              </w:rPr>
+              <w:fldChar w:fldCharType="begin"/>
+            </w:r>
+            <w:r>
+              <w:rPr>
+                <w:noProof/>
+                <w:webHidden/>
+              </w:rPr>
+              <w:instrText xml:space="preserve"> PAGEREF _Toc221525195 \h </w:instrText>
+            </w:r>
+            <w:r>
+              <w:rPr>
+                <w:noProof/>
+                <w:webHidden/>
+              </w:rPr>
+            </w:r>
+            <w:r>
+              <w:rPr>
+                <w:noProof/>
+                <w:webHidden/>
+              </w:rPr>
+              <w:fldChar w:fldCharType="separate"/>
+            </w:r>
+            <w:r>
+              <w:rPr>
+                <w:noProof/>
+                <w:webHidden/>
+              </w:rPr>
+              <w:t>10</w:t>
             </w:r>
             <w:r>
               <w:rPr>
@@ -1507,7 +2065,7 @@
           <w:lang w:val="de-CH"/>
         </w:rPr>
       </w:pPr>
-      <w:bookmarkStart w:id="0" w:name="_Toc219364867"/>
+      <w:bookmarkStart w:id="0" w:name="_Toc221525175"/>
       <w:r>
         <w:rPr>
           <w:lang w:val="de-CH"/>
@@ -1536,7 +2094,7 @@
           <w:lang w:val="de-CH"/>
         </w:rPr>
       </w:pPr>
-      <w:bookmarkStart w:id="1" w:name="_Toc219364868"/>
+      <w:bookmarkStart w:id="1" w:name="_Toc221525176"/>
       <w:r>
         <w:rPr>
           <w:lang w:val="de-CH"/>
@@ -1725,12 +2283,6 @@
         </w:rPr>
         <w:t>Statistik</w:t>
       </w:r>
-      <w:r>
-        <w:rPr>
-          <w:lang w:val="de-CH"/>
-        </w:rPr>
-        <w:t xml:space="preserve"> (Datenbank)</w:t>
-      </w:r>
     </w:p>
     <w:p>
       <w:pPr>
@@ -1969,7 +2521,7 @@
           <w:lang w:val="de-CH"/>
         </w:rPr>
       </w:pPr>
-      <w:bookmarkStart w:id="2" w:name="_Toc219364869"/>
+      <w:bookmarkStart w:id="2" w:name="_Toc221525177"/>
       <w:r>
         <w:rPr>
           <w:lang w:val="de-CH"/>
@@ -2020,56 +2572,6 @@
           <w:lang w:val="de-CH"/>
         </w:rPr>
         <w:t>Unterschiedliche Wortlänge</w:t>
-      </w:r>
-    </w:p>
-    <w:p>
-      <w:pPr>
-        <w:pStyle w:val="ListParagraph"/>
-        <w:numPr>
-          <w:ilvl w:val="0"/>
-          <w:numId w:val="1"/>
-        </w:numPr>
-        <w:rPr>
-          <w:lang w:val="de-CH"/>
-        </w:rPr>
-      </w:pPr>
-      <w:r>
-        <w:rPr>
-          <w:lang w:val="de-CH"/>
-        </w:rPr>
-        <w:t xml:space="preserve">Auswahl </w:t>
-      </w:r>
-      <w:proofErr w:type="spellStart"/>
-      <w:r>
-        <w:rPr>
-          <w:lang w:val="de-CH"/>
-        </w:rPr>
-        <w:t>mehrer</w:t>
-      </w:r>
-      <w:proofErr w:type="spellEnd"/>
-      <w:r>
-        <w:rPr>
-          <w:lang w:val="de-CH"/>
-        </w:rPr>
-        <w:t xml:space="preserve"> Sprachen</w:t>
-      </w:r>
-    </w:p>
-    <w:p>
-      <w:pPr>
-        <w:pStyle w:val="ListParagraph"/>
-        <w:numPr>
-          <w:ilvl w:val="0"/>
-          <w:numId w:val="1"/>
-        </w:numPr>
-        <w:rPr>
-          <w:lang w:val="de-CH"/>
-        </w:rPr>
-      </w:pPr>
-      <w:r>
-        <w:rPr>
-          <w:lang w:val="de-CH"/>
-        </w:rPr>
-        <w:t>Hard-Mode (Hinweise müssen verwendet werden)</w:t>
       </w:r>
     </w:p>
     <w:p>
@@ -2178,7 +2680,7 @@
           <w:lang w:val="de-CH"/>
         </w:rPr>
       </w:pPr>
-      <w:bookmarkStart w:id="3" w:name="_Toc219364870"/>
+      <w:bookmarkStart w:id="3" w:name="_Toc221525178"/>
       <w:r>
         <w:rPr>
           <w:lang w:val="de-CH"/>
@@ -2248,7 +2750,7 @@
         <w:rPr>
           <w:lang w:val="de-CH"/>
         </w:rPr>
-        <w:t xml:space="preserve">Handling von Userinputs zusammensetzt und </w:t>
+        <w:t>Handling von Userinputs</w:t>
       </w:r>
     </w:p>
     <w:p>
@@ -2311,7 +2813,13 @@
         <w:rPr>
           <w:lang w:val="de-CH"/>
         </w:rPr>
-        <w:t>Verbindung zur Datenbank</w:t>
+        <w:t xml:space="preserve">Verbindung zur </w:t>
+      </w:r>
+      <w:r>
+        <w:rPr>
+          <w:lang w:val="de-CH"/>
+        </w:rPr>
+        <w:t>Datenspeicherung</w:t>
       </w:r>
     </w:p>
     <w:p>
@@ -2387,39 +2895,47 @@
         <w:rPr>
           <w:lang w:val="de-CH"/>
         </w:rPr>
-        <w:t xml:space="preserve">Zusätzlich wird eine Datenbank benötigt, um die Statistiken persistent zu speichern. Als Datenbankmanagementsystem (DBMS) wird </w:t>
+        <w:t xml:space="preserve">Zusätzlich </w:t>
+      </w:r>
+      <w:r>
+        <w:rPr>
+          <w:lang w:val="de-CH"/>
+        </w:rPr>
+        <w:t xml:space="preserve">müssen die Statistik-Daten persistent gespeichert werden. Da die Datenmenge sehr klein ist werden die Daten so simpel wie möglich in </w:t>
       </w:r>
       <w:proofErr w:type="spellStart"/>
-      <w:r>
-        <w:rPr>
-          <w:lang w:val="de-CH"/>
-        </w:rPr>
-        <w:t>SqlServer</w:t>
+      <w:proofErr w:type="gramStart"/>
+      <w:r>
+        <w:rPr>
+          <w:lang w:val="de-CH"/>
+        </w:rPr>
+        <w:t>einee</w:t>
       </w:r>
       <w:proofErr w:type="spellEnd"/>
       <w:r>
         <w:rPr>
           <w:lang w:val="de-CH"/>
         </w:rPr>
-        <w:t xml:space="preserve"> (gehostet per Docker Container)</w:t>
-      </w:r>
-      <w:r>
-        <w:rPr>
-          <w:lang w:val="de-CH"/>
-        </w:rPr>
-        <w:t xml:space="preserve"> verwendet</w:t>
-      </w:r>
-      <w:r>
-        <w:rPr>
-          <w:lang w:val="de-CH"/>
-        </w:rPr>
-        <w:t>.</w:t>
-      </w:r>
-      <w:r>
-        <w:rPr>
-          <w:lang w:val="de-CH"/>
-        </w:rPr>
-        <w:t xml:space="preserve"> Diese kann ich per Entity-Framework direkt an die dazugehörigen Objekte in C# binden.</w:t>
+        <w:t xml:space="preserve"> .JSON</w:t>
+      </w:r>
+      <w:proofErr w:type="gramEnd"/>
+      <w:r>
+        <w:rPr>
+          <w:lang w:val="de-CH"/>
+        </w:rPr>
+        <w:t>-Datei</w:t>
+      </w:r>
+      <w:r>
+        <w:rPr>
+          <w:lang w:val="de-CH"/>
+        </w:rPr>
+        <w:t xml:space="preserve"> </w:t>
+      </w:r>
+      <w:r>
+        <w:rPr>
+          <w:lang w:val="de-CH"/>
+        </w:rPr>
+        <w:t>gespeichert.</w:t>
       </w:r>
     </w:p>
     <w:p>
@@ -2442,7 +2958,7 @@
           <w:lang w:val="de-CH"/>
         </w:rPr>
       </w:pPr>
-      <w:bookmarkStart w:id="4" w:name="_Toc219364871"/>
+      <w:bookmarkStart w:id="4" w:name="_Toc221525179"/>
       <w:r>
         <w:rPr>
           <w:lang w:val="de-CH"/>
@@ -2459,7 +2975,7 @@
           <w:lang w:val="de-CH"/>
         </w:rPr>
       </w:pPr>
-      <w:bookmarkStart w:id="5" w:name="_Toc219364872"/>
+      <w:bookmarkStart w:id="5" w:name="_Toc221525180"/>
       <w:r>
         <w:rPr>
           <w:lang w:val="de-CH"/>
@@ -2712,6 +3228,12 @@
                 <w:lang w:val="de-CH"/>
               </w:rPr>
             </w:pPr>
+            <w:r>
+              <w:rPr>
+                <w:lang w:val="de-CH"/>
+              </w:rPr>
+              <w:t>JA</w:t>
+            </w:r>
           </w:p>
         </w:tc>
         <w:tc>
@@ -2725,6 +3247,26 @@
                 <w:lang w:val="de-CH"/>
               </w:rPr>
             </w:pPr>
+            <w:r>
+              <w:rPr>
+                <w:lang w:val="de-CH"/>
+              </w:rPr>
+              <w:t>Wort-Generierung und -Validierung per API</w:t>
+            </w:r>
+          </w:p>
+          <w:p>
+            <w:pPr>
+              <w:cnfStyle w:val="000000000000" w:firstRow="0" w:lastRow="0" w:firstColumn="0" w:lastColumn="0" w:oddVBand="0" w:evenVBand="0" w:oddHBand="0" w:evenHBand="0" w:firstRowFirstColumn="0" w:firstRowLastColumn="0" w:lastRowFirstColumn="0" w:lastRowLastColumn="0"/>
+              <w:rPr>
+                <w:lang w:val="de-CH"/>
+              </w:rPr>
+            </w:pPr>
+            <w:r>
+              <w:rPr>
+                <w:lang w:val="de-CH"/>
+              </w:rPr>
+              <w:t>Funktionierendes Console App Wordle</w:t>
+            </w:r>
           </w:p>
         </w:tc>
       </w:tr>
@@ -2789,6 +3331,12 @@
                 <w:lang w:val="de-CH"/>
               </w:rPr>
             </w:pPr>
+            <w:r>
+              <w:rPr>
+                <w:lang w:val="de-CH"/>
+              </w:rPr>
+              <w:t>JA</w:t>
+            </w:r>
           </w:p>
         </w:tc>
         <w:tc>
@@ -2802,6 +3350,12 @@
                 <w:lang w:val="de-CH"/>
               </w:rPr>
             </w:pPr>
+            <w:r>
+              <w:rPr>
+                <w:lang w:val="de-CH"/>
+              </w:rPr>
+              <w:t>Schönes GUI gebaut für Wordle Hauptfunktionalität</w:t>
+            </w:r>
           </w:p>
         </w:tc>
       </w:tr>
@@ -2840,7 +3394,7 @@
               <w:rPr>
                 <w:lang w:val="de-CH"/>
               </w:rPr>
-              <w:t>Datenbank + Statistik</w:t>
+              <w:t>Statistik</w:t>
             </w:r>
           </w:p>
         </w:tc>
@@ -2855,6 +3409,12 @@
                 <w:lang w:val="de-CH"/>
               </w:rPr>
             </w:pPr>
+            <w:r>
+              <w:rPr>
+                <w:lang w:val="de-CH"/>
+              </w:rPr>
+              <w:t>JA</w:t>
+            </w:r>
           </w:p>
         </w:tc>
         <w:tc>
@@ -2868,6 +3428,26 @@
                 <w:lang w:val="de-CH"/>
               </w:rPr>
             </w:pPr>
+            <w:r>
+              <w:rPr>
+                <w:lang w:val="de-CH"/>
+              </w:rPr>
+              <w:t xml:space="preserve">Statistik wird in </w:t>
+            </w:r>
+            <w:proofErr w:type="gramStart"/>
+            <w:r>
+              <w:rPr>
+                <w:lang w:val="de-CH"/>
+              </w:rPr>
+              <w:t>einer .JSON</w:t>
+            </w:r>
+            <w:proofErr w:type="gramEnd"/>
+            <w:r>
+              <w:rPr>
+                <w:lang w:val="de-CH"/>
+              </w:rPr>
+              <w:t>-Datei gespeichert.</w:t>
+            </w:r>
           </w:p>
         </w:tc>
       </w:tr>
@@ -2924,6 +3504,12 @@
                 <w:lang w:val="de-CH"/>
               </w:rPr>
             </w:pPr>
+            <w:r>
+              <w:rPr>
+                <w:lang w:val="de-CH"/>
+              </w:rPr>
+              <w:t>JA</w:t>
+            </w:r>
           </w:p>
         </w:tc>
         <w:tc>
@@ -2937,6 +3523,20 @@
                 <w:lang w:val="de-CH"/>
               </w:rPr>
             </w:pPr>
+            <w:r>
+              <w:rPr>
+                <w:lang w:val="de-CH"/>
+              </w:rPr>
+              <w:t xml:space="preserve">Dynamische Wortlänge und Anzahl </w:t>
+            </w:r>
+            <w:proofErr w:type="spellStart"/>
+            <w:r>
+              <w:rPr>
+                <w:lang w:val="de-CH"/>
+              </w:rPr>
+              <w:t>Guesses</w:t>
+            </w:r>
+            <w:proofErr w:type="spellEnd"/>
           </w:p>
         </w:tc>
       </w:tr>
@@ -2990,6 +3590,12 @@
                 <w:lang w:val="de-CH"/>
               </w:rPr>
             </w:pPr>
+            <w:r>
+              <w:rPr>
+                <w:lang w:val="de-CH"/>
+              </w:rPr>
+              <w:t>JA</w:t>
+            </w:r>
           </w:p>
         </w:tc>
         <w:tc>
@@ -3003,6 +3609,48 @@
                 <w:lang w:val="de-CH"/>
               </w:rPr>
             </w:pPr>
+            <w:r>
+              <w:rPr>
+                <w:lang w:val="de-CH"/>
+              </w:rPr>
+              <w:t>Feinschliff der App</w:t>
+            </w:r>
+          </w:p>
+          <w:p>
+            <w:pPr>
+              <w:cnfStyle w:val="000000000000" w:firstRow="0" w:lastRow="0" w:firstColumn="0" w:lastColumn="0" w:oddVBand="0" w:evenVBand="0" w:oddHBand="0" w:evenHBand="0" w:firstRowFirstColumn="0" w:firstRowLastColumn="0" w:lastRowFirstColumn="0" w:lastRowLastColumn="0"/>
+              <w:rPr>
+                <w:lang w:val="de-CH"/>
+              </w:rPr>
+            </w:pPr>
+            <w:r>
+              <w:rPr>
+                <w:lang w:val="de-CH"/>
+              </w:rPr>
+              <w:t>Nachführung der Doku</w:t>
+            </w:r>
+          </w:p>
+          <w:p>
+            <w:pPr>
+              <w:cnfStyle w:val="000000000000" w:firstRow="0" w:lastRow="0" w:firstColumn="0" w:lastColumn="0" w:oddVBand="0" w:evenVBand="0" w:oddHBand="0" w:evenHBand="0" w:firstRowFirstColumn="0" w:firstRowLastColumn="0" w:lastRowFirstColumn="0" w:lastRowLastColumn="0"/>
+              <w:rPr>
+                <w:lang w:val="de-CH"/>
+              </w:rPr>
+            </w:pPr>
+            <w:proofErr w:type="spellStart"/>
+            <w:r>
+              <w:rPr>
+                <w:lang w:val="de-CH"/>
+              </w:rPr>
+              <w:t>Deployment</w:t>
+            </w:r>
+            <w:proofErr w:type="spellEnd"/>
+            <w:r>
+              <w:rPr>
+                <w:lang w:val="de-CH"/>
+              </w:rPr>
+              <w:t xml:space="preserve"> der App </w:t>
+            </w:r>
           </w:p>
         </w:tc>
       </w:tr>
@@ -3021,7 +3669,7 @@
           <w:lang w:val="de-CH"/>
         </w:rPr>
       </w:pPr>
-      <w:bookmarkStart w:id="6" w:name="_Toc219364873"/>
+      <w:bookmarkStart w:id="6" w:name="_Toc221525181"/>
       <w:r>
         <w:rPr>
           <w:lang w:val="de-CH"/>
@@ -3159,7 +3807,7 @@
           <w:lang w:val="de-CH"/>
         </w:rPr>
       </w:pPr>
-      <w:bookmarkStart w:id="7" w:name="_Toc219364874"/>
+      <w:bookmarkStart w:id="7" w:name="_Toc221525182"/>
       <w:r>
         <w:rPr>
           <w:lang w:val="de-CH"/>
@@ -3217,7 +3865,14 @@
         <w:rPr>
           <w:lang w:val="de-CH"/>
         </w:rPr>
-        <w:t xml:space="preserve">In der nächsten Version möchte ich ein Web-User Interface implementieren. Hauptsächlich aus dem Grund, dass man dann am Marktplatz etwas Visuelles zu präsentieren hat. Und erst im Anschluss wird die Datenbank </w:t>
+        <w:t xml:space="preserve">In der nächsten Version möchte ich ein Web-User Interface implementieren. Hauptsächlich aus dem Grund, dass man dann am Marktplatz etwas Visuelles zu </w:t>
+      </w:r>
+      <w:r>
+        <w:rPr>
+          <w:lang w:val="de-CH"/>
+        </w:rPr>
+        <w:lastRenderedPageBreak/>
+        <w:t xml:space="preserve">präsentieren hat. Und erst im Anschluss wird die Datenbank </w:t>
       </w:r>
       <w:r>
         <w:rPr>
@@ -3270,12 +3925,11 @@
           <w:lang w:val="de-CH"/>
         </w:rPr>
       </w:pPr>
-      <w:bookmarkStart w:id="8" w:name="_Toc219364875"/>
-      <w:r>
-        <w:rPr>
-          <w:lang w:val="de-CH"/>
-        </w:rPr>
-        <w:lastRenderedPageBreak/>
+      <w:bookmarkStart w:id="8" w:name="_Toc221525183"/>
+      <w:r>
+        <w:rPr>
+          <w:lang w:val="de-CH"/>
+        </w:rPr>
         <w:t>Projekt Umsetzung</w:t>
       </w:r>
       <w:bookmarkEnd w:id="8"/>
@@ -3287,7 +3941,7 @@
           <w:lang w:val="de-CH"/>
         </w:rPr>
       </w:pPr>
-      <w:bookmarkStart w:id="9" w:name="_Toc219364876"/>
+      <w:bookmarkStart w:id="9" w:name="_Toc221525184"/>
       <w:r>
         <w:rPr>
           <w:lang w:val="de-CH"/>
@@ -3513,7 +4167,7 @@
           <w:lang w:val="de-CH"/>
         </w:rPr>
       </w:pPr>
-      <w:bookmarkStart w:id="10" w:name="_Toc219364877"/>
+      <w:bookmarkStart w:id="10" w:name="_Toc221525185"/>
       <w:proofErr w:type="spellStart"/>
       <w:r>
         <w:rPr>
@@ -3644,7 +4298,7 @@
           <w:lang w:val="de-CH"/>
         </w:rPr>
       </w:pPr>
-      <w:bookmarkStart w:id="11" w:name="_Toc219364878"/>
+      <w:bookmarkStart w:id="11" w:name="_Toc221525186"/>
       <w:proofErr w:type="spellStart"/>
       <w:r>
         <w:rPr>
@@ -3690,7 +4344,7 @@
           <w:lang w:val="de-CH"/>
         </w:rPr>
       </w:pPr>
-      <w:bookmarkStart w:id="12" w:name="_Toc219364879"/>
+      <w:bookmarkStart w:id="12" w:name="_Toc221525187"/>
       <w:r>
         <w:rPr>
           <w:lang w:val="de-CH"/>
@@ -3746,6 +4400,7 @@
           <w:lang w:val="de-CH"/>
         </w:rPr>
       </w:pPr>
+      <w:bookmarkStart w:id="13" w:name="_Toc221525188"/>
       <w:proofErr w:type="spellStart"/>
       <w:r>
         <w:rPr>
@@ -3754,6 +4409,7 @@
         <w:lastRenderedPageBreak/>
         <w:t>Deployment</w:t>
       </w:r>
+      <w:bookmarkEnd w:id="13"/>
       <w:proofErr w:type="spellEnd"/>
     </w:p>
     <w:p>
@@ -3853,12 +4509,14 @@
           <w:lang w:val="de-CH"/>
         </w:rPr>
       </w:pPr>
+      <w:bookmarkStart w:id="14" w:name="_Toc221525189"/>
       <w:r>
         <w:rPr>
           <w:lang w:val="de-CH"/>
         </w:rPr>
         <w:t>Umgebung</w:t>
       </w:r>
+      <w:bookmarkEnd w:id="14"/>
     </w:p>
     <w:p>
       <w:pPr>
@@ -3942,6 +4600,7 @@
           <w:lang w:val="de-CH"/>
         </w:rPr>
       </w:pPr>
+      <w:bookmarkStart w:id="15" w:name="_Toc221525190"/>
       <w:proofErr w:type="spellStart"/>
       <w:r>
         <w:rPr>
@@ -3949,6 +4608,7 @@
         </w:rPr>
         <w:t>Umsetung</w:t>
       </w:r>
+      <w:bookmarkEnd w:id="15"/>
       <w:proofErr w:type="spellEnd"/>
     </w:p>
     <w:p>
@@ -4154,6 +4814,72 @@
           <w:lang w:val="de-CH"/>
         </w:rPr>
       </w:pPr>
+    </w:p>
+    <w:p>
+      <w:pPr>
+        <w:pStyle w:val="Heading2"/>
+        <w:rPr>
+          <w:lang w:val="de-CH"/>
+        </w:rPr>
+      </w:pPr>
+      <w:bookmarkStart w:id="16" w:name="_Toc221525191"/>
+      <w:r>
+        <w:rPr>
+          <w:lang w:val="de-CH"/>
+        </w:rPr>
+        <w:t>Erreichbarkeit der App</w:t>
+      </w:r>
+      <w:bookmarkEnd w:id="16"/>
+    </w:p>
+    <w:p>
+      <w:pPr>
+        <w:rPr>
+          <w:lang w:val="de-CH"/>
+        </w:rPr>
+      </w:pPr>
+      <w:r>
+        <w:rPr>
+          <w:lang w:val="de-CH"/>
+        </w:rPr>
+        <w:t xml:space="preserve">Die </w:t>
+      </w:r>
+      <w:proofErr w:type="spellStart"/>
+      <w:r>
+        <w:rPr>
+          <w:lang w:val="de-CH"/>
+        </w:rPr>
+        <w:t>Wordlab</w:t>
+      </w:r>
+      <w:proofErr w:type="spellEnd"/>
+      <w:r>
+        <w:rPr>
+          <w:lang w:val="de-CH"/>
+        </w:rPr>
+        <w:t xml:space="preserve"> App kann unter der folgenden URL erreicht werden:</w:t>
+      </w:r>
+    </w:p>
+    <w:p>
+      <w:pPr>
+        <w:rPr>
+          <w:lang w:val="de-CH"/>
+        </w:rPr>
+      </w:pPr>
+      <w:hyperlink r:id="rId12" w:history="1">
+        <w:r>
+          <w:rPr>
+            <w:rStyle w:val="Hyperlink"/>
+            <w:lang w:val="de-CH"/>
+          </w:rPr>
+          <w:t>https://wordlab-esbtazajfpgufvg6.switzerlandnorth-01.azurewebsites.net/</w:t>
+        </w:r>
+      </w:hyperlink>
+    </w:p>
+    <w:p>
+      <w:pPr>
+        <w:rPr>
+          <w:lang w:val="de-CH"/>
+        </w:rPr>
+      </w:pPr>
       <w:r>
         <w:rPr>
           <w:lang w:val="de-CH"/>
@@ -4168,7 +4894,7 @@
           <w:lang w:val="de-CH"/>
         </w:rPr>
       </w:pPr>
-      <w:bookmarkStart w:id="13" w:name="_Toc219364880"/>
+      <w:bookmarkStart w:id="17" w:name="_Toc221525192"/>
       <w:r>
         <w:rPr>
           <w:lang w:val="de-CH"/>
@@ -4176,7 +4902,7 @@
         <w:lastRenderedPageBreak/>
         <w:t>Protokoll</w:t>
       </w:r>
-      <w:bookmarkEnd w:id="13"/>
+      <w:bookmarkEnd w:id="17"/>
     </w:p>
     <w:p>
       <w:pPr>
@@ -4185,14 +4911,14 @@
           <w:lang w:val="de-CH"/>
         </w:rPr>
       </w:pPr>
-      <w:bookmarkStart w:id="14" w:name="_Toc219364881"/>
+      <w:bookmarkStart w:id="18" w:name="_Toc221525193"/>
       <w:r>
         <w:rPr>
           <w:lang w:val="de-CH"/>
         </w:rPr>
         <w:t>Besprechung vom 19.01.2026</w:t>
       </w:r>
-      <w:bookmarkEnd w:id="14"/>
+      <w:bookmarkEnd w:id="18"/>
     </w:p>
     <w:p>
       <w:pPr>
@@ -4394,12 +5120,14 @@
           <w:lang w:val="de-CH"/>
         </w:rPr>
       </w:pPr>
+      <w:bookmarkStart w:id="19" w:name="_Toc221525194"/>
       <w:r>
         <w:rPr>
           <w:lang w:val="de-CH"/>
         </w:rPr>
         <w:t>Besprechung vom 26.01.2026</w:t>
       </w:r>
+      <w:bookmarkEnd w:id="19"/>
     </w:p>
     <w:p>
       <w:pPr>
@@ -4443,14 +5171,14 @@
         <w:rPr>
           <w:lang w:val="de-CH"/>
         </w:rPr>
-        <w:t xml:space="preserve"> /C</w:t>
+        <w:t xml:space="preserve"> /</w:t>
       </w:r>
       <w:proofErr w:type="spellStart"/>
       <w:r>
         <w:rPr>
           <w:lang w:val="de-CH"/>
         </w:rPr>
-        <w:t>redits</w:t>
+        <w:t>Credits</w:t>
       </w:r>
       <w:proofErr w:type="spellEnd"/>
       <w:r>
@@ -4741,6 +5469,7 @@
           <w:lang w:val="de-CH"/>
         </w:rPr>
       </w:pPr>
+      <w:bookmarkStart w:id="20" w:name="_Toc221525195"/>
       <w:r>
         <w:rPr>
           <w:lang w:val="de-CH"/>
@@ -4754,6 +5483,7 @@
         </w:rPr>
         <w:t>vom 02.02.2026</w:t>
       </w:r>
+      <w:bookmarkEnd w:id="20"/>
     </w:p>
     <w:p>
       <w:pPr>
@@ -5152,7 +5882,7 @@
       </w:r>
     </w:p>
     <w:sectPr>
-      <w:footerReference w:type="default" r:id="rId12"/>
+      <w:footerReference w:type="default" r:id="rId13"/>
       <w:pgSz w:w="12240" w:h="15840"/>
       <w:pgMar w:top="1440" w:right="1440" w:bottom="1440" w:left="1440" w:header="720" w:footer="720" w:gutter="0"/>
       <w:cols w:space="720"/>

</xml_diff>